<commit_message>
So tired... Very tired.
</commit_message>
<xml_diff>
--- a/classes/CYBR420/week5/writing_week5_chadballay.docx
+++ b/classes/CYBR420/week5/writing_week5_chadballay.docx
@@ -115,6 +115,9 @@
     </w:p>
     <w:p/>
     <w:p>
+      <w:pPr>
+        <w:spacing w:line="480" w:lineRule="auto"/>
+      </w:pPr>
       <w:r>
         <w:t xml:space="preserve">Multiple </w:t>
       </w:r>
@@ -185,6 +188,9 @@
     </w:p>
     <w:p/>
     <w:p>
+      <w:pPr>
+        <w:spacing w:line="480" w:lineRule="auto"/>
+      </w:pPr>
       <w:r>
         <w:t>The industry best practices seem to coal</w:t>
       </w:r>
@@ -219,7 +225,11 @@
         <w:t>…)  You aren’t looking to start taking control of these things, just ensuring that they are working.  Next, you slowly begin to control these external connection</w:t>
       </w:r>
       <w:r>
-        <w:t xml:space="preserve">s.  I’ve got no idea how to prioritize which to start </w:t>
+        <w:t xml:space="preserve">s.  I’ve got no idea how to </w:t>
+      </w:r>
+      <w:r>
+        <w:lastRenderedPageBreak/>
+        <w:t xml:space="preserve">prioritize which to start </w:t>
       </w:r>
       <w:r>
         <w:t>with,</w:t>
@@ -230,6 +240,9 @@
     </w:p>
     <w:p/>
     <w:p>
+      <w:pPr>
+        <w:spacing w:line="480" w:lineRule="auto"/>
+      </w:pPr>
       <w:r>
         <w:t>This is all theoretical on my part though.  In practice, I would focus on doing nothing that risked permanently destroying data or wasting an opportunity to get more detail</w:t>
       </w:r>
@@ -263,7 +276,6 @@
           <w:sz w:val="28"/>
           <w:szCs w:val="28"/>
         </w:rPr>
-        <w:lastRenderedPageBreak/>
         <w:t>Provide the MD5 and the SHA256 hash values for the following phrases, "The quick brown fox jumped over the lazy dog." and ""The quick fox jumped over the brown lazy dog." "</w:t>
       </w:r>
     </w:p>
@@ -366,6 +378,9 @@
       </w:r>
     </w:p>
     <w:p>
+      <w:pPr>
+        <w:spacing w:line="480" w:lineRule="auto"/>
+      </w:pPr>
       <w:r>
         <w:t xml:space="preserve">The nature of what hashes do.  Hashes take a data set, apply a mathematical function, and generate a unique result that is smaller than the data set, consistently repeatable, and importantly unique.  </w:t>
       </w:r>
@@ -375,7 +390,11 @@
       </w:r>
       <w:proofErr w:type="gramEnd"/>
       <w:r>
-        <w:t xml:space="preserve"> every variation of the data set to be worked on should itself reduce to a single unique answer or hash result.  The difference in the data set doesn’t proportionally generate a difference in the hash.  Any difference </w:t>
+        <w:t xml:space="preserve"> every variation of the data set to be worked on should itself reduce to a single unique answer or hash result.  The difference in the data set doesn’t proportionally </w:t>
+      </w:r>
+      <w:r>
+        <w:lastRenderedPageBreak/>
+        <w:t xml:space="preserve">generate a difference in the hash.  Any difference </w:t>
       </w:r>
       <w:r>
         <w:t>whatsoever</w:t>
@@ -401,6 +420,9 @@
       </w:r>
     </w:p>
     <w:p>
+      <w:pPr>
+        <w:spacing w:line="480" w:lineRule="auto"/>
+      </w:pPr>
       <w:r>
         <w:t xml:space="preserve">Since the results of the hash calculation are repeatable and are unique to the </w:t>
       </w:r>

</xml_diff>